<commit_message>
Finished project writeup. Hopefully compilation instructions work.
</commit_message>
<xml_diff>
--- a/Project_Step_1_Writeup.docx
+++ b/Project_Step_1_Writeup.docx
@@ -638,11 +638,119 @@
           <w:szCs w:val="24"/>
           <w:u w:val="single"/>
         </w:rPr>
+        <w:br w:type="page"/>
+      </w:r>
+    </w:p>
+    <w:p>
+      <w:pPr>
+        <w:rPr>
+          <w:sz w:val="24"/>
+          <w:szCs w:val="24"/>
+          <w:u w:val="single"/>
+        </w:rPr>
+      </w:pPr>
+      <w:r>
+        <w:rPr>
+          <w:sz w:val="24"/>
+          <w:szCs w:val="24"/>
+          <w:u w:val="single"/>
+        </w:rPr>
+        <w:lastRenderedPageBreak/>
         <w:t>Compilation Instructions</w:t>
       </w:r>
     </w:p>
     <w:p>
       <w:pPr>
+        <w:pStyle w:val="ListParagraph"/>
+        <w:numPr>
+          <w:ilvl w:val="0"/>
+          <w:numId w:val="2"/>
+        </w:numPr>
+        <w:rPr>
+          <w:sz w:val="24"/>
+          <w:szCs w:val="24"/>
+        </w:rPr>
+      </w:pPr>
+      <w:r>
+        <w:rPr>
+          <w:sz w:val="24"/>
+          <w:szCs w:val="24"/>
+        </w:rPr>
+        <w:t xml:space="preserve">Open root directory (“COSC-2P13-Project”) in a terminal. </w:t>
+      </w:r>
+    </w:p>
+    <w:p>
+      <w:pPr>
+        <w:pStyle w:val="ListParagraph"/>
+        <w:numPr>
+          <w:ilvl w:val="0"/>
+          <w:numId w:val="2"/>
+        </w:numPr>
+        <w:rPr>
+          <w:sz w:val="24"/>
+          <w:szCs w:val="24"/>
+        </w:rPr>
+      </w:pPr>
+      <w:r>
+        <w:rPr>
+          <w:sz w:val="24"/>
+          <w:szCs w:val="24"/>
+        </w:rPr>
+        <w:t>Run the following commands to compile and run the program.</w:t>
+      </w:r>
+    </w:p>
+    <w:p>
+      <w:pPr>
+        <w:pStyle w:val="ListParagraph"/>
+        <w:numPr>
+          <w:ilvl w:val="1"/>
+          <w:numId w:val="2"/>
+        </w:numPr>
+        <w:rPr>
+          <w:sz w:val="24"/>
+          <w:szCs w:val="24"/>
+        </w:rPr>
+      </w:pPr>
+      <w:proofErr w:type="spellStart"/>
+      <w:r>
+        <w:rPr>
+          <w:sz w:val="24"/>
+          <w:szCs w:val="24"/>
+        </w:rPr>
+        <w:t>javac</w:t>
+      </w:r>
+      <w:proofErr w:type="spellEnd"/>
+      <w:r>
+        <w:rPr>
+          <w:sz w:val="24"/>
+          <w:szCs w:val="24"/>
+        </w:rPr>
+        <w:t xml:space="preserve"> </w:t>
+      </w:r>
+      <w:proofErr w:type="spellStart"/>
+      <w:r>
+        <w:rPr>
+          <w:sz w:val="24"/>
+          <w:szCs w:val="24"/>
+        </w:rPr>
+        <w:t>src</w:t>
+      </w:r>
+      <w:proofErr w:type="spellEnd"/>
+      <w:r>
+        <w:rPr>
+          <w:sz w:val="24"/>
+          <w:szCs w:val="24"/>
+        </w:rPr>
+        <w:t>/*.java -d compiled</w:t>
+      </w:r>
+    </w:p>
+    <w:p>
+      <w:pPr>
+        <w:pStyle w:val="ListParagraph"/>
+        <w:numPr>
+          <w:ilvl w:val="1"/>
+          <w:numId w:val="2"/>
+        </w:numPr>
         <w:rPr>
           <w:sz w:val="24"/>
           <w:szCs w:val="24"/>
@@ -650,6 +758,53 @@
       </w:pPr>
       <w:bookmarkStart w:id="0" w:name="_GoBack"/>
       <w:bookmarkEnd w:id="0"/>
+      <w:r>
+        <w:rPr>
+          <w:sz w:val="24"/>
+          <w:szCs w:val="24"/>
+        </w:rPr>
+        <w:t>cd compiled</w:t>
+      </w:r>
+    </w:p>
+    <w:p>
+      <w:pPr>
+        <w:pStyle w:val="ListParagraph"/>
+        <w:numPr>
+          <w:ilvl w:val="1"/>
+          <w:numId w:val="2"/>
+        </w:numPr>
+        <w:rPr>
+          <w:sz w:val="24"/>
+          <w:szCs w:val="24"/>
+        </w:rPr>
+      </w:pPr>
+      <w:r>
+        <w:rPr>
+          <w:sz w:val="24"/>
+          <w:szCs w:val="24"/>
+        </w:rPr>
+        <w:t>java Main</w:t>
+      </w:r>
+    </w:p>
+    <w:p>
+      <w:pPr>
+        <w:pStyle w:val="ListParagraph"/>
+        <w:numPr>
+          <w:ilvl w:val="0"/>
+          <w:numId w:val="2"/>
+        </w:numPr>
+        <w:rPr>
+          <w:sz w:val="24"/>
+          <w:szCs w:val="24"/>
+        </w:rPr>
+      </w:pPr>
+      <w:r>
+        <w:rPr>
+          <w:sz w:val="24"/>
+          <w:szCs w:val="24"/>
+        </w:rPr>
+        <w:t>Type in 100000000 to calculate one hundred million elements of the formula we were given.</w:t>
+      </w:r>
     </w:p>
     <w:sectPr>
       <w:pgSz w:w="12240" w:h="15840"/>
@@ -775,8 +930,100 @@
       </w:rPr>
     </w:lvl>
   </w:abstractNum>
+  <w:abstractNum w:abstractNumId="1" w15:restartNumberingAfterBreak="0">
+    <w:nsid w:val="5A9009BF"/>
+    <w:multiLevelType w:val="hybridMultilevel"/>
+    <w:tmpl w:val="2E26F598"/>
+    <w:lvl w:ilvl="0" w:tplc="1009000F">
+      <w:start w:val="1"/>
+      <w:numFmt w:val="decimal"/>
+      <w:lvlText w:val="%1."/>
+      <w:lvlJc w:val="left"/>
+      <w:pPr>
+        <w:ind w:left="720" w:hanging="360"/>
+      </w:pPr>
+      <w:rPr>
+        <w:rFonts w:hint="default"/>
+      </w:rPr>
+    </w:lvl>
+    <w:lvl w:ilvl="1" w:tplc="10090019">
+      <w:start w:val="1"/>
+      <w:numFmt w:val="lowerLetter"/>
+      <w:lvlText w:val="%2."/>
+      <w:lvlJc w:val="left"/>
+      <w:pPr>
+        <w:ind w:left="1440" w:hanging="360"/>
+      </w:pPr>
+    </w:lvl>
+    <w:lvl w:ilvl="2" w:tplc="1009001B" w:tentative="1">
+      <w:start w:val="1"/>
+      <w:numFmt w:val="lowerRoman"/>
+      <w:lvlText w:val="%3."/>
+      <w:lvlJc w:val="right"/>
+      <w:pPr>
+        <w:ind w:left="2160" w:hanging="180"/>
+      </w:pPr>
+    </w:lvl>
+    <w:lvl w:ilvl="3" w:tplc="1009000F" w:tentative="1">
+      <w:start w:val="1"/>
+      <w:numFmt w:val="decimal"/>
+      <w:lvlText w:val="%4."/>
+      <w:lvlJc w:val="left"/>
+      <w:pPr>
+        <w:ind w:left="2880" w:hanging="360"/>
+      </w:pPr>
+    </w:lvl>
+    <w:lvl w:ilvl="4" w:tplc="10090019" w:tentative="1">
+      <w:start w:val="1"/>
+      <w:numFmt w:val="lowerLetter"/>
+      <w:lvlText w:val="%5."/>
+      <w:lvlJc w:val="left"/>
+      <w:pPr>
+        <w:ind w:left="3600" w:hanging="360"/>
+      </w:pPr>
+    </w:lvl>
+    <w:lvl w:ilvl="5" w:tplc="1009001B" w:tentative="1">
+      <w:start w:val="1"/>
+      <w:numFmt w:val="lowerRoman"/>
+      <w:lvlText w:val="%6."/>
+      <w:lvlJc w:val="right"/>
+      <w:pPr>
+        <w:ind w:left="4320" w:hanging="180"/>
+      </w:pPr>
+    </w:lvl>
+    <w:lvl w:ilvl="6" w:tplc="1009000F" w:tentative="1">
+      <w:start w:val="1"/>
+      <w:numFmt w:val="decimal"/>
+      <w:lvlText w:val="%7."/>
+      <w:lvlJc w:val="left"/>
+      <w:pPr>
+        <w:ind w:left="5040" w:hanging="360"/>
+      </w:pPr>
+    </w:lvl>
+    <w:lvl w:ilvl="7" w:tplc="10090019" w:tentative="1">
+      <w:start w:val="1"/>
+      <w:numFmt w:val="lowerLetter"/>
+      <w:lvlText w:val="%8."/>
+      <w:lvlJc w:val="left"/>
+      <w:pPr>
+        <w:ind w:left="5760" w:hanging="360"/>
+      </w:pPr>
+    </w:lvl>
+    <w:lvl w:ilvl="8" w:tplc="1009001B" w:tentative="1">
+      <w:start w:val="1"/>
+      <w:numFmt w:val="lowerRoman"/>
+      <w:lvlText w:val="%9."/>
+      <w:lvlJc w:val="right"/>
+      <w:pPr>
+        <w:ind w:left="6480" w:hanging="180"/>
+      </w:pPr>
+    </w:lvl>
+  </w:abstractNum>
   <w:num w:numId="1">
     <w:abstractNumId w:val="0"/>
+  </w:num>
+  <w:num w:numId="2">
+    <w:abstractNumId w:val="1"/>
   </w:num>
 </w:numbering>
 </file>
@@ -904,6 +1151,7 @@
     <w:lsdException w:name="HTML Sample" w:semiHidden="1" w:unhideWhenUsed="1"/>
     <w:lsdException w:name="HTML Typewriter" w:semiHidden="1" w:unhideWhenUsed="1"/>
     <w:lsdException w:name="HTML Variable" w:semiHidden="1" w:unhideWhenUsed="1"/>
+    <w:lsdException w:name="Normal Table" w:semiHidden="1" w:unhideWhenUsed="1"/>
     <w:lsdException w:name="annotation subject" w:semiHidden="1" w:unhideWhenUsed="1"/>
     <w:lsdException w:name="No List" w:semiHidden="1" w:unhideWhenUsed="1"/>
     <w:lsdException w:name="Outline List 1" w:semiHidden="1" w:unhideWhenUsed="1"/>
@@ -950,8 +1198,10 @@
     <w:lsdException w:name="Table Subtle 2" w:semiHidden="1" w:unhideWhenUsed="1"/>
     <w:lsdException w:name="Table Web 1" w:semiHidden="1" w:unhideWhenUsed="1"/>
     <w:lsdException w:name="Table Web 2" w:semiHidden="1" w:unhideWhenUsed="1"/>
+    <w:lsdException w:name="Table Web 3" w:semiHidden="1" w:unhideWhenUsed="1"/>
     <w:lsdException w:name="Balloon Text" w:semiHidden="1" w:unhideWhenUsed="1"/>
     <w:lsdException w:name="Table Grid" w:uiPriority="39"/>
+    <w:lsdException w:name="Table Theme" w:semiHidden="1" w:unhideWhenUsed="1"/>
     <w:lsdException w:name="Placeholder Text" w:semiHidden="1"/>
     <w:lsdException w:name="No Spacing" w:uiPriority="1" w:qFormat="1"/>
     <w:lsdException w:name="Light Shading" w:uiPriority="60"/>

</xml_diff>

<commit_message>
Step 2 Solution 2
</commit_message>
<xml_diff>
--- a/Project_Step_1_Writeup.docx
+++ b/Project_Step_1_Writeup.docx
@@ -676,7 +676,21 @@
           <w:sz w:val="24"/>
           <w:szCs w:val="24"/>
         </w:rPr>
-        <w:t xml:space="preserve">Open root directory (“COSC-2P13-Project”) in a terminal. </w:t>
+        <w:t>Open root directory (“</w:t>
+      </w:r>
+      <w:r>
+        <w:rPr>
+          <w:sz w:val="24"/>
+          <w:szCs w:val="24"/>
+        </w:rPr>
+        <w:t>Group_1_Part_1</w:t>
+      </w:r>
+      <w:r>
+        <w:rPr>
+          <w:sz w:val="24"/>
+          <w:szCs w:val="24"/>
+        </w:rPr>
+        <w:t xml:space="preserve">”) in a terminal. </w:t>
       </w:r>
     </w:p>
     <w:p>
@@ -756,6 +770,13 @@
           <w:szCs w:val="24"/>
         </w:rPr>
       </w:pPr>
+      <w:r>
+        <w:rPr>
+          <w:sz w:val="24"/>
+          <w:szCs w:val="24"/>
+        </w:rPr>
+        <w:t>cd com</w:t>
+      </w:r>
       <w:bookmarkStart w:id="0" w:name="_GoBack"/>
       <w:bookmarkEnd w:id="0"/>
       <w:r>
@@ -763,7 +784,7 @@
           <w:sz w:val="24"/>
           <w:szCs w:val="24"/>
         </w:rPr>
-        <w:t>cd compiled</w:t>
+        <w:t>piled</w:t>
       </w:r>
     </w:p>
     <w:p>

</xml_diff>